<commit_message>
Continued work on documentation
</commit_message>
<xml_diff>
--- a/Documentation/DCM/DCM Document.docx
+++ b/Documentation/DCM/DCM Document.docx
@@ -177,6 +177,7 @@
       <w:sdtPr>
         <w:rPr>
           <w:rFonts w:ascii="Times New Roman" w:hAnsi="Times New Roman" w:cs="Times New Roman"/>
+          <w:color w:val="auto"/>
         </w:rPr>
         <w:id w:val="1907956142"/>
         <w:docPartObj>
@@ -190,7 +191,6 @@
           <w:b/>
           <w:bCs/>
           <w:noProof/>
-          <w:color w:val="auto"/>
           <w:sz w:val="22"/>
           <w:szCs w:val="22"/>
         </w:rPr>
@@ -201,11 +201,13 @@
             <w:pStyle w:val="TOCHeading"/>
             <w:rPr>
               <w:rFonts w:ascii="Times New Roman" w:hAnsi="Times New Roman" w:cs="Times New Roman"/>
+              <w:color w:val="auto"/>
             </w:rPr>
           </w:pPr>
           <w:r>
             <w:rPr>
               <w:rFonts w:ascii="Times New Roman" w:hAnsi="Times New Roman" w:cs="Times New Roman"/>
+              <w:color w:val="auto"/>
             </w:rPr>
             <w:t>Contents</w:t>
           </w:r>
@@ -239,7 +241,7 @@
             </w:rPr>
             <w:fldChar w:fldCharType="separate"/>
           </w:r>
-          <w:hyperlink w:anchor="_Toc21639989" w:history="1">
+          <w:hyperlink w:anchor="_Toc21641995" w:history="1">
             <w:r>
               <w:rPr>
                 <w:rStyle w:val="Hyperlink"/>
@@ -267,7 +269,7 @@
                 <w:noProof/>
                 <w:webHidden/>
               </w:rPr>
-              <w:instrText xml:space="preserve"> PAGEREF _Toc21639989 \h </w:instrText>
+              <w:instrText xml:space="preserve"> PAGEREF _Toc21641995 \h </w:instrText>
             </w:r>
             <w:r>
               <w:rPr>
@@ -309,7 +311,7 @@
               <w:noProof/>
             </w:rPr>
           </w:pPr>
-          <w:hyperlink w:anchor="_Toc21639990" w:history="1">
+          <w:hyperlink w:anchor="_Toc21641996" w:history="1">
             <w:r>
               <w:rPr>
                 <w:rStyle w:val="Hyperlink"/>
@@ -337,7 +339,7 @@
                 <w:noProof/>
                 <w:webHidden/>
               </w:rPr>
-              <w:instrText xml:space="preserve"> PAGEREF _Toc21639990 \h </w:instrText>
+              <w:instrText xml:space="preserve"> PAGEREF _Toc21641996 \h </w:instrText>
             </w:r>
             <w:r>
               <w:rPr>
@@ -379,10 +381,11 @@
               <w:noProof/>
             </w:rPr>
           </w:pPr>
-          <w:hyperlink w:anchor="_Toc21639991" w:history="1">
+          <w:hyperlink w:anchor="_Toc21641997" w:history="1">
             <w:r>
               <w:rPr>
                 <w:rStyle w:val="Hyperlink"/>
+                <w:rFonts w:ascii="Times New Roman" w:hAnsi="Times New Roman" w:cs="Times New Roman"/>
                 <w:noProof/>
               </w:rPr>
               <w:t>Modules</w:t>
@@ -406,7 +409,7 @@
                 <w:noProof/>
                 <w:webHidden/>
               </w:rPr>
-              <w:instrText xml:space="preserve"> PAGEREF _Toc21639991 \h </w:instrText>
+              <w:instrText xml:space="preserve"> PAGEREF _Toc21641997 \h </w:instrText>
             </w:r>
             <w:r>
               <w:rPr>
@@ -448,10 +451,11 @@
               <w:noProof/>
             </w:rPr>
           </w:pPr>
-          <w:hyperlink w:anchor="_Toc21639992" w:history="1">
+          <w:hyperlink w:anchor="_Toc21641998" w:history="1">
             <w:r>
               <w:rPr>
                 <w:rStyle w:val="Hyperlink"/>
+                <w:rFonts w:ascii="Times New Roman" w:hAnsi="Times New Roman" w:cs="Times New Roman"/>
                 <w:noProof/>
               </w:rPr>
               <w:t>Application</w:t>
@@ -475,7 +479,7 @@
                 <w:noProof/>
                 <w:webHidden/>
               </w:rPr>
-              <w:instrText xml:space="preserve"> PAGEREF _Toc21639992 \h </w:instrText>
+              <w:instrText xml:space="preserve"> PAGEREF _Toc21641998 \h </w:instrText>
             </w:r>
             <w:r>
               <w:rPr>
@@ -517,10 +521,11 @@
               <w:noProof/>
             </w:rPr>
           </w:pPr>
-          <w:hyperlink w:anchor="_Toc21639993" w:history="1">
+          <w:hyperlink w:anchor="_Toc21641999" w:history="1">
             <w:r>
               <w:rPr>
                 <w:rStyle w:val="Hyperlink"/>
+                <w:rFonts w:ascii="Times New Roman" w:hAnsi="Times New Roman" w:cs="Times New Roman"/>
                 <w:noProof/>
               </w:rPr>
               <w:t>GUI</w:t>
@@ -544,7 +549,7 @@
                 <w:noProof/>
                 <w:webHidden/>
               </w:rPr>
-              <w:instrText xml:space="preserve"> PAGEREF _Toc21639993 \h </w:instrText>
+              <w:instrText xml:space="preserve"> PAGEREF _Toc21641999 \h </w:instrText>
             </w:r>
             <w:r>
               <w:rPr>
@@ -586,10 +591,11 @@
               <w:noProof/>
             </w:rPr>
           </w:pPr>
-          <w:hyperlink w:anchor="_Toc21639994" w:history="1">
+          <w:hyperlink w:anchor="_Toc21642000" w:history="1">
             <w:r>
               <w:rPr>
                 <w:rStyle w:val="Hyperlink"/>
+                <w:rFonts w:ascii="Times New Roman" w:hAnsi="Times New Roman" w:cs="Times New Roman"/>
                 <w:noProof/>
               </w:rPr>
               <w:t>GUI Controller</w:t>
@@ -613,7 +619,7 @@
                 <w:noProof/>
                 <w:webHidden/>
               </w:rPr>
-              <w:instrText xml:space="preserve"> PAGEREF _Toc21639994 \h </w:instrText>
+              <w:instrText xml:space="preserve"> PAGEREF _Toc21642000 \h </w:instrText>
             </w:r>
             <w:r>
               <w:rPr>
@@ -655,10 +661,11 @@
               <w:noProof/>
             </w:rPr>
           </w:pPr>
-          <w:hyperlink w:anchor="_Toc21639995" w:history="1">
+          <w:hyperlink w:anchor="_Toc21642001" w:history="1">
             <w:r>
               <w:rPr>
                 <w:rStyle w:val="Hyperlink"/>
+                <w:rFonts w:ascii="Times New Roman" w:hAnsi="Times New Roman" w:cs="Times New Roman"/>
                 <w:noProof/>
               </w:rPr>
               <w:t>GUI Abstraction Layer</w:t>
@@ -682,7 +689,7 @@
                 <w:noProof/>
                 <w:webHidden/>
               </w:rPr>
-              <w:instrText xml:space="preserve"> PAGEREF _Toc21639995 \h </w:instrText>
+              <w:instrText xml:space="preserve"> PAGEREF _Toc21642001 \h </w:instrText>
             </w:r>
             <w:r>
               <w:rPr>
@@ -724,10 +731,11 @@
               <w:noProof/>
             </w:rPr>
           </w:pPr>
-          <w:hyperlink w:anchor="_Toc21639996" w:history="1">
+          <w:hyperlink w:anchor="_Toc21642002" w:history="1">
             <w:r>
               <w:rPr>
                 <w:rStyle w:val="Hyperlink"/>
+                <w:rFonts w:ascii="Times New Roman" w:hAnsi="Times New Roman" w:cs="Times New Roman"/>
                 <w:noProof/>
               </w:rPr>
               <w:t>GUI Library</w:t>
@@ -751,7 +759,7 @@
                 <w:noProof/>
                 <w:webHidden/>
               </w:rPr>
-              <w:instrText xml:space="preserve"> PAGEREF _Toc21639996 \h </w:instrText>
+              <w:instrText xml:space="preserve"> PAGEREF _Toc21642002 \h </w:instrText>
             </w:r>
             <w:r>
               <w:rPr>
@@ -793,10 +801,11 @@
               <w:noProof/>
             </w:rPr>
           </w:pPr>
-          <w:hyperlink w:anchor="_Toc21639997" w:history="1">
+          <w:hyperlink w:anchor="_Toc21642003" w:history="1">
             <w:r>
               <w:rPr>
                 <w:rStyle w:val="Hyperlink"/>
+                <w:rFonts w:ascii="Times New Roman" w:hAnsi="Times New Roman" w:cs="Times New Roman"/>
                 <w:noProof/>
               </w:rPr>
               <w:t>Data Management</w:t>
@@ -820,7 +829,7 @@
                 <w:noProof/>
                 <w:webHidden/>
               </w:rPr>
-              <w:instrText xml:space="preserve"> PAGEREF _Toc21639997 \h </w:instrText>
+              <w:instrText xml:space="preserve"> PAGEREF _Toc21642003 \h </w:instrText>
             </w:r>
             <w:r>
               <w:rPr>
@@ -862,10 +871,11 @@
               <w:noProof/>
             </w:rPr>
           </w:pPr>
-          <w:hyperlink w:anchor="_Toc21639998" w:history="1">
+          <w:hyperlink w:anchor="_Toc21642004" w:history="1">
             <w:r>
               <w:rPr>
                 <w:rStyle w:val="Hyperlink"/>
+                <w:rFonts w:ascii="Times New Roman" w:hAnsi="Times New Roman" w:cs="Times New Roman"/>
                 <w:noProof/>
               </w:rPr>
               <w:t>User Data Manager</w:t>
@@ -889,7 +899,7 @@
                 <w:noProof/>
                 <w:webHidden/>
               </w:rPr>
-              <w:instrText xml:space="preserve"> PAGEREF _Toc21639998 \h </w:instrText>
+              <w:instrText xml:space="preserve"> PAGEREF _Toc21642004 \h </w:instrText>
             </w:r>
             <w:r>
               <w:rPr>
@@ -931,10 +941,11 @@
               <w:noProof/>
             </w:rPr>
           </w:pPr>
-          <w:hyperlink w:anchor="_Toc21639999" w:history="1">
+          <w:hyperlink w:anchor="_Toc21642005" w:history="1">
             <w:r>
               <w:rPr>
                 <w:rStyle w:val="Hyperlink"/>
+                <w:rFonts w:ascii="Times New Roman" w:hAnsi="Times New Roman" w:cs="Times New Roman"/>
                 <w:noProof/>
               </w:rPr>
               <w:t>User Account Manager</w:t>
@@ -958,7 +969,7 @@
                 <w:noProof/>
                 <w:webHidden/>
               </w:rPr>
-              <w:instrText xml:space="preserve"> PAGEREF _Toc21639999 \h </w:instrText>
+              <w:instrText xml:space="preserve"> PAGEREF _Toc21642005 \h </w:instrText>
             </w:r>
             <w:r>
               <w:rPr>
@@ -1000,10 +1011,11 @@
               <w:noProof/>
             </w:rPr>
           </w:pPr>
-          <w:hyperlink w:anchor="_Toc21640000" w:history="1">
+          <w:hyperlink w:anchor="_Toc21642006" w:history="1">
             <w:r>
               <w:rPr>
                 <w:rStyle w:val="Hyperlink"/>
+                <w:rFonts w:ascii="Times New Roman" w:hAnsi="Times New Roman" w:cs="Times New Roman"/>
                 <w:noProof/>
               </w:rPr>
               <w:t>Database Manager</w:t>
@@ -1027,7 +1039,7 @@
                 <w:noProof/>
                 <w:webHidden/>
               </w:rPr>
-              <w:instrText xml:space="preserve"> PAGEREF _Toc21640000 \h </w:instrText>
+              <w:instrText xml:space="preserve"> PAGEREF _Toc21642006 \h </w:instrText>
             </w:r>
             <w:r>
               <w:rPr>
@@ -1069,10 +1081,11 @@
               <w:noProof/>
             </w:rPr>
           </w:pPr>
-          <w:hyperlink w:anchor="_Toc21640001" w:history="1">
+          <w:hyperlink w:anchor="_Toc21642007" w:history="1">
             <w:r>
               <w:rPr>
                 <w:rStyle w:val="Hyperlink"/>
+                <w:rFonts w:ascii="Times New Roman" w:hAnsi="Times New Roman" w:cs="Times New Roman"/>
                 <w:noProof/>
               </w:rPr>
               <w:t>SQLite ORM Library</w:t>
@@ -1096,7 +1109,7 @@
                 <w:noProof/>
                 <w:webHidden/>
               </w:rPr>
-              <w:instrText xml:space="preserve"> PAGEREF _Toc21640001 \h </w:instrText>
+              <w:instrText xml:space="preserve"> PAGEREF _Toc21642007 \h </w:instrText>
             </w:r>
             <w:r>
               <w:rPr>
@@ -1138,10 +1151,11 @@
               <w:noProof/>
             </w:rPr>
           </w:pPr>
-          <w:hyperlink w:anchor="_Toc21640002" w:history="1">
+          <w:hyperlink w:anchor="_Toc21642008" w:history="1">
             <w:r>
               <w:rPr>
                 <w:rStyle w:val="Hyperlink"/>
+                <w:rFonts w:ascii="Times New Roman" w:hAnsi="Times New Roman" w:cs="Times New Roman"/>
                 <w:noProof/>
               </w:rPr>
               <w:t>SQLite Database</w:t>
@@ -1165,7 +1179,7 @@
                 <w:noProof/>
                 <w:webHidden/>
               </w:rPr>
-              <w:instrText xml:space="preserve"> PAGEREF _Toc21640002 \h </w:instrText>
+              <w:instrText xml:space="preserve"> PAGEREF _Toc21642008 \h </w:instrText>
             </w:r>
             <w:r>
               <w:rPr>
@@ -1207,10 +1221,11 @@
               <w:noProof/>
             </w:rPr>
           </w:pPr>
-          <w:hyperlink w:anchor="_Toc21640003" w:history="1">
+          <w:hyperlink w:anchor="_Toc21642009" w:history="1">
             <w:r>
               <w:rPr>
                 <w:rStyle w:val="Hyperlink"/>
+                <w:rFonts w:ascii="Times New Roman" w:hAnsi="Times New Roman" w:cs="Times New Roman"/>
                 <w:noProof/>
               </w:rPr>
               <w:t>Pacemaker Communication</w:t>
@@ -1234,7 +1249,7 @@
                 <w:noProof/>
                 <w:webHidden/>
               </w:rPr>
-              <w:instrText xml:space="preserve"> PAGEREF _Toc21640003 \h </w:instrText>
+              <w:instrText xml:space="preserve"> PAGEREF _Toc21642009 \h </w:instrText>
             </w:r>
             <w:r>
               <w:rPr>
@@ -1276,10 +1291,11 @@
               <w:noProof/>
             </w:rPr>
           </w:pPr>
-          <w:hyperlink w:anchor="_Toc21640004" w:history="1">
+          <w:hyperlink w:anchor="_Toc21642010" w:history="1">
             <w:r>
               <w:rPr>
                 <w:rStyle w:val="Hyperlink"/>
+                <w:rFonts w:ascii="Times New Roman" w:hAnsi="Times New Roman" w:cs="Times New Roman"/>
                 <w:noProof/>
               </w:rPr>
               <w:t>Pacemaker Communication Manger</w:t>
@@ -1303,7 +1319,7 @@
                 <w:noProof/>
                 <w:webHidden/>
               </w:rPr>
-              <w:instrText xml:space="preserve"> PAGEREF _Toc21640004 \h </w:instrText>
+              <w:instrText xml:space="preserve"> PAGEREF _Toc21642010 \h </w:instrText>
             </w:r>
             <w:r>
               <w:rPr>
@@ -1345,10 +1361,11 @@
               <w:noProof/>
             </w:rPr>
           </w:pPr>
-          <w:hyperlink w:anchor="_Toc21640005" w:history="1">
+          <w:hyperlink w:anchor="_Toc21642011" w:history="1">
             <w:r>
               <w:rPr>
                 <w:rStyle w:val="Hyperlink"/>
+                <w:rFonts w:ascii="Times New Roman" w:hAnsi="Times New Roman" w:cs="Times New Roman"/>
                 <w:noProof/>
               </w:rPr>
               <w:t>Serial Library</w:t>
@@ -1372,7 +1389,7 @@
                 <w:noProof/>
                 <w:webHidden/>
               </w:rPr>
-              <w:instrText xml:space="preserve"> PAGEREF _Toc21640005 \h </w:instrText>
+              <w:instrText xml:space="preserve"> PAGEREF _Toc21642011 \h </w:instrText>
             </w:r>
             <w:r>
               <w:rPr>
@@ -1510,12 +1527,14 @@
         <w:pStyle w:val="Heading1"/>
         <w:rPr>
           <w:rFonts w:ascii="Times New Roman" w:hAnsi="Times New Roman" w:cs="Times New Roman"/>
-        </w:rPr>
-      </w:pPr>
-      <w:bookmarkStart w:id="0" w:name="_Toc21639989"/>
-      <w:r>
-        <w:rPr>
-          <w:rFonts w:ascii="Times New Roman" w:hAnsi="Times New Roman" w:cs="Times New Roman"/>
+          <w:color w:val="auto"/>
+        </w:rPr>
+      </w:pPr>
+      <w:bookmarkStart w:id="0" w:name="_Toc21641995"/>
+      <w:r>
+        <w:rPr>
+          <w:rFonts w:ascii="Times New Roman" w:hAnsi="Times New Roman" w:cs="Times New Roman"/>
+          <w:color w:val="auto"/>
         </w:rPr>
         <w:lastRenderedPageBreak/>
         <w:t>Introduction</w:t>
@@ -1730,12 +1749,14 @@
         <w:pStyle w:val="Heading1"/>
         <w:rPr>
           <w:rFonts w:ascii="Times New Roman" w:hAnsi="Times New Roman" w:cs="Times New Roman"/>
-        </w:rPr>
-      </w:pPr>
-      <w:bookmarkStart w:id="1" w:name="_Toc21639990"/>
-      <w:r>
-        <w:rPr>
-          <w:rFonts w:ascii="Times New Roman" w:hAnsi="Times New Roman" w:cs="Times New Roman"/>
+          <w:color w:val="auto"/>
+        </w:rPr>
+      </w:pPr>
+      <w:bookmarkStart w:id="1" w:name="_Toc21641996"/>
+      <w:r>
+        <w:rPr>
+          <w:rFonts w:ascii="Times New Roman" w:hAnsi="Times New Roman" w:cs="Times New Roman"/>
+          <w:color w:val="auto"/>
         </w:rPr>
         <w:lastRenderedPageBreak/>
         <w:t>Main Flowchart</w:t>
@@ -1795,181 +1816,579 @@
           </wp:inline>
         </w:drawing>
       </w:r>
-      <w:bookmarkStart w:id="2" w:name="_Toc21639991"/>
+    </w:p>
+    <w:p>
+      <w:pPr>
+        <w:rPr>
+          <w:rFonts w:ascii="Times New Roman" w:hAnsi="Times New Roman" w:cs="Times New Roman"/>
+        </w:rPr>
+      </w:pPr>
     </w:p>
     <w:p>
       <w:pPr>
         <w:pStyle w:val="Heading1"/>
-      </w:pPr>
-    </w:p>
-    <w:p>
-      <w:pPr>
-        <w:pStyle w:val="Heading1"/>
-      </w:pPr>
-    </w:p>
-    <w:p/>
-    <w:p>
-      <w:pPr>
-        <w:pStyle w:val="Heading1"/>
-      </w:pPr>
-      <w:r>
+        <w:rPr>
+          <w:rFonts w:ascii="Times New Roman" w:hAnsi="Times New Roman" w:cs="Times New Roman"/>
+          <w:color w:val="auto"/>
+        </w:rPr>
+      </w:pPr>
+      <w:bookmarkStart w:id="2" w:name="_Toc21641997"/>
+      <w:r>
+        <w:rPr>
+          <w:rFonts w:ascii="Times New Roman" w:hAnsi="Times New Roman" w:cs="Times New Roman"/>
+          <w:color w:val="auto"/>
+        </w:rPr>
+        <w:t>Modules</w:t>
+      </w:r>
+      <w:bookmarkEnd w:id="2"/>
+    </w:p>
+    <w:p>
+      <w:pPr>
+        <w:pStyle w:val="Heading2"/>
+        <w:rPr>
+          <w:rFonts w:ascii="Times New Roman" w:hAnsi="Times New Roman" w:cs="Times New Roman"/>
+          <w:color w:val="auto"/>
+        </w:rPr>
+      </w:pPr>
+      <w:bookmarkStart w:id="3" w:name="_Toc21641998"/>
+      <w:r>
+        <w:rPr>
+          <w:rFonts w:ascii="Times New Roman" w:hAnsi="Times New Roman" w:cs="Times New Roman"/>
+          <w:color w:val="auto"/>
+        </w:rPr>
+        <w:t>Application</w:t>
+      </w:r>
+      <w:bookmarkEnd w:id="3"/>
+    </w:p>
+    <w:p>
+      <w:pPr>
+        <w:pStyle w:val="Heading4"/>
+        <w:rPr>
+          <w:rFonts w:ascii="Times New Roman" w:hAnsi="Times New Roman" w:cs="Times New Roman"/>
+        </w:rPr>
+      </w:pPr>
+      <w:r>
+        <w:rPr>
+          <w:rFonts w:ascii="Times New Roman" w:hAnsi="Times New Roman" w:cs="Times New Roman"/>
+          <w:i w:val="0"/>
+          <w:iCs w:val="0"/>
+          <w:color w:val="auto"/>
+        </w:rPr>
+        <w:t>Description</w:t>
+      </w:r>
+      <w:r>
+        <w:rPr>
+          <w:rFonts w:ascii="Times New Roman" w:hAnsi="Times New Roman" w:cs="Times New Roman"/>
+        </w:rPr>
+        <w:t>:</w:t>
+      </w:r>
+    </w:p>
+    <w:p>
+      <w:pPr>
+        <w:rPr>
+          <w:rFonts w:ascii="Times New Roman" w:hAnsi="Times New Roman" w:cs="Times New Roman"/>
+        </w:rPr>
+      </w:pPr>
+      <w:r>
+        <w:rPr>
+          <w:rFonts w:ascii="Times New Roman" w:hAnsi="Times New Roman" w:cs="Times New Roman"/>
+        </w:rPr>
+        <w:t>Main Application module, starts GUI, and handles transmission of data between modules.</w:t>
+      </w:r>
+    </w:p>
+    <w:p>
+      <w:pPr>
+        <w:rPr>
+          <w:rFonts w:ascii="Times New Roman" w:hAnsi="Times New Roman" w:cs="Times New Roman"/>
+        </w:rPr>
+      </w:pPr>
+    </w:p>
+    <w:p>
+      <w:pPr>
+        <w:pStyle w:val="Heading2"/>
+        <w:spacing w:line="360" w:lineRule="auto"/>
+        <w:rPr>
+          <w:rFonts w:ascii="Times New Roman" w:hAnsi="Times New Roman" w:cs="Times New Roman"/>
+          <w:color w:val="auto"/>
+        </w:rPr>
+      </w:pPr>
+      <w:bookmarkStart w:id="4" w:name="_Toc21641999"/>
+      <w:r>
+        <w:rPr>
+          <w:rFonts w:ascii="Times New Roman" w:hAnsi="Times New Roman" w:cs="Times New Roman"/>
+          <w:color w:val="auto"/>
+        </w:rPr>
         <w:lastRenderedPageBreak/>
-        <w:t>Modules</w:t>
-      </w:r>
-      <w:bookmarkEnd w:id="2"/>
+        <w:t>GUI</w:t>
+      </w:r>
+      <w:bookmarkEnd w:id="4"/>
+      <w:r>
+        <w:rPr>
+          <w:rFonts w:ascii="Times New Roman" w:hAnsi="Times New Roman" w:cs="Times New Roman"/>
+          <w:color w:val="auto"/>
+        </w:rPr>
+        <w:t xml:space="preserve"> </w:t>
+      </w:r>
+    </w:p>
+    <w:p>
+      <w:pPr>
+        <w:pStyle w:val="Heading3"/>
+        <w:spacing w:line="360" w:lineRule="auto"/>
+        <w:ind w:left="288"/>
+        <w:rPr>
+          <w:rFonts w:ascii="Times New Roman" w:hAnsi="Times New Roman" w:cs="Times New Roman"/>
+          <w:color w:val="auto"/>
+        </w:rPr>
+      </w:pPr>
+      <w:bookmarkStart w:id="5" w:name="_Toc21642000"/>
+      <w:r>
+        <w:rPr>
+          <w:rFonts w:ascii="Times New Roman" w:hAnsi="Times New Roman" w:cs="Times New Roman"/>
+          <w:color w:val="auto"/>
+        </w:rPr>
+        <w:t>GUI Controller</w:t>
+      </w:r>
+      <w:bookmarkEnd w:id="5"/>
+    </w:p>
+    <w:p>
+      <w:pPr>
+        <w:pStyle w:val="Heading4"/>
+        <w:spacing w:line="360" w:lineRule="auto"/>
+        <w:ind w:left="576"/>
+        <w:rPr>
+          <w:rFonts w:ascii="Times New Roman" w:hAnsi="Times New Roman" w:cs="Times New Roman"/>
+          <w:b/>
+          <w:bCs/>
+        </w:rPr>
+      </w:pPr>
+      <w:r>
+        <w:rPr>
+          <w:rFonts w:ascii="Times New Roman" w:hAnsi="Times New Roman" w:cs="Times New Roman"/>
+          <w:b/>
+          <w:bCs/>
+          <w:i w:val="0"/>
+          <w:iCs w:val="0"/>
+          <w:color w:val="auto"/>
+        </w:rPr>
+        <w:t>Description</w:t>
+      </w:r>
+    </w:p>
+    <w:p>
+      <w:pPr>
+        <w:ind w:left="576"/>
+        <w:rPr>
+          <w:rFonts w:ascii="Times New Roman" w:hAnsi="Times New Roman" w:cs="Times New Roman"/>
+        </w:rPr>
+      </w:pPr>
+      <w:r>
+        <w:rPr>
+          <w:rFonts w:ascii="Times New Roman" w:hAnsi="Times New Roman" w:cs="Times New Roman"/>
+        </w:rPr>
+        <w:t>The GUI Controller handles the drawing of our custom interface to the display, by calling our GUI Library through the GUI Abstraction Layer. The GUI Controller takes care of such tasks as starting menus, filling forms with values, and building the GUI.</w:t>
+      </w:r>
+    </w:p>
+    <w:p>
+      <w:pPr>
+        <w:pStyle w:val="Heading4"/>
+        <w:spacing w:line="360" w:lineRule="auto"/>
+        <w:ind w:left="576"/>
+        <w:rPr>
+          <w:rFonts w:ascii="Times New Roman" w:hAnsi="Times New Roman" w:cs="Times New Roman"/>
+          <w:b/>
+          <w:bCs/>
+          <w:i w:val="0"/>
+          <w:iCs w:val="0"/>
+          <w:color w:val="auto"/>
+        </w:rPr>
+      </w:pPr>
+      <w:r>
+        <w:rPr>
+          <w:rFonts w:ascii="Times New Roman" w:hAnsi="Times New Roman" w:cs="Times New Roman"/>
+          <w:b/>
+          <w:bCs/>
+          <w:i w:val="0"/>
+          <w:iCs w:val="0"/>
+          <w:color w:val="auto"/>
+        </w:rPr>
+        <w:t>Public Functions</w:t>
+      </w:r>
+    </w:p>
+    <w:p>
+      <w:pPr>
+        <w:pStyle w:val="Heading4"/>
+        <w:spacing w:line="360" w:lineRule="auto"/>
+        <w:ind w:left="576"/>
+        <w:rPr>
+          <w:rFonts w:ascii="Times New Roman" w:hAnsi="Times New Roman" w:cs="Times New Roman"/>
+          <w:b/>
+          <w:bCs/>
+          <w:i w:val="0"/>
+          <w:iCs w:val="0"/>
+          <w:color w:val="auto"/>
+        </w:rPr>
+      </w:pPr>
+      <w:r>
+        <w:rPr>
+          <w:rFonts w:ascii="Times New Roman" w:hAnsi="Times New Roman" w:cs="Times New Roman"/>
+          <w:b/>
+          <w:bCs/>
+          <w:i w:val="0"/>
+          <w:iCs w:val="0"/>
+          <w:color w:val="auto"/>
+        </w:rPr>
+        <w:t>Private</w:t>
+      </w:r>
+      <w:r>
+        <w:rPr>
+          <w:rFonts w:ascii="Times New Roman" w:hAnsi="Times New Roman" w:cs="Times New Roman"/>
+          <w:b/>
+          <w:bCs/>
+          <w:i w:val="0"/>
+          <w:iCs w:val="0"/>
+          <w:color w:val="auto"/>
+        </w:rPr>
+        <w:t xml:space="preserve"> Functions</w:t>
+      </w:r>
+    </w:p>
+    <w:p>
+      <w:pPr>
+        <w:pStyle w:val="Heading4"/>
+        <w:spacing w:line="360" w:lineRule="auto"/>
+        <w:ind w:left="576"/>
+        <w:rPr>
+          <w:rFonts w:ascii="Times New Roman" w:hAnsi="Times New Roman" w:cs="Times New Roman"/>
+          <w:b/>
+          <w:bCs/>
+          <w:i w:val="0"/>
+          <w:iCs w:val="0"/>
+          <w:color w:val="auto"/>
+        </w:rPr>
+      </w:pPr>
+      <w:r>
+        <w:rPr>
+          <w:rFonts w:ascii="Times New Roman" w:hAnsi="Times New Roman" w:cs="Times New Roman"/>
+          <w:b/>
+          <w:bCs/>
+          <w:i w:val="0"/>
+          <w:iCs w:val="0"/>
+          <w:color w:val="auto"/>
+        </w:rPr>
+        <w:t>Black Box Behaviour</w:t>
+      </w:r>
+    </w:p>
+    <w:p>
+      <w:pPr>
+        <w:pStyle w:val="Heading4"/>
+        <w:spacing w:line="360" w:lineRule="auto"/>
+        <w:ind w:left="576"/>
+        <w:rPr>
+          <w:rFonts w:ascii="Times New Roman" w:hAnsi="Times New Roman" w:cs="Times New Roman"/>
+          <w:b/>
+          <w:bCs/>
+          <w:i w:val="0"/>
+          <w:iCs w:val="0"/>
+          <w:color w:val="auto"/>
+        </w:rPr>
+      </w:pPr>
+      <w:r>
+        <w:rPr>
+          <w:rFonts w:ascii="Times New Roman" w:hAnsi="Times New Roman" w:cs="Times New Roman"/>
+          <w:b/>
+          <w:bCs/>
+          <w:i w:val="0"/>
+          <w:iCs w:val="0"/>
+          <w:color w:val="auto"/>
+        </w:rPr>
+        <w:t xml:space="preserve">Global Variables </w:t>
+      </w:r>
+    </w:p>
+    <w:p>
+      <w:pPr>
+        <w:pStyle w:val="Heading4"/>
+        <w:spacing w:line="360" w:lineRule="auto"/>
+        <w:ind w:left="576"/>
+        <w:rPr>
+          <w:rFonts w:ascii="Times New Roman" w:hAnsi="Times New Roman" w:cs="Times New Roman"/>
+          <w:b/>
+          <w:bCs/>
+          <w:i w:val="0"/>
+          <w:iCs w:val="0"/>
+          <w:color w:val="auto"/>
+        </w:rPr>
+      </w:pPr>
+      <w:r>
+        <w:rPr>
+          <w:rFonts w:ascii="Times New Roman" w:hAnsi="Times New Roman" w:cs="Times New Roman"/>
+          <w:b/>
+          <w:bCs/>
+          <w:i w:val="0"/>
+          <w:iCs w:val="0"/>
+          <w:color w:val="auto"/>
+        </w:rPr>
+        <w:t>Function</w:t>
+      </w:r>
+      <w:r>
+        <w:rPr>
+          <w:rFonts w:ascii="Times New Roman" w:hAnsi="Times New Roman" w:cs="Times New Roman"/>
+          <w:b/>
+          <w:bCs/>
+          <w:i w:val="0"/>
+          <w:iCs w:val="0"/>
+          <w:color w:val="auto"/>
+        </w:rPr>
+        <w:t xml:space="preserve"> Descriptions</w:t>
+      </w:r>
+    </w:p>
+    <w:p>
+      <w:pPr>
+        <w:pStyle w:val="Heading3"/>
+        <w:spacing w:line="360" w:lineRule="auto"/>
+        <w:ind w:left="288"/>
+        <w:rPr>
+          <w:rFonts w:ascii="Times New Roman" w:hAnsi="Times New Roman" w:cs="Times New Roman"/>
+          <w:color w:val="auto"/>
+        </w:rPr>
+      </w:pPr>
+      <w:bookmarkStart w:id="6" w:name="_Toc21642001"/>
+      <w:r>
+        <w:rPr>
+          <w:rFonts w:ascii="Times New Roman" w:hAnsi="Times New Roman" w:cs="Times New Roman"/>
+          <w:color w:val="auto"/>
+        </w:rPr>
+        <w:t>GUI Abstraction Layer</w:t>
+      </w:r>
+      <w:bookmarkStart w:id="7" w:name="_GoBack"/>
+      <w:bookmarkEnd w:id="6"/>
+      <w:bookmarkEnd w:id="7"/>
+    </w:p>
+    <w:p>
+      <w:pPr>
+        <w:pStyle w:val="Heading3"/>
+        <w:spacing w:line="360" w:lineRule="auto"/>
+        <w:ind w:left="288"/>
+        <w:rPr>
+          <w:rFonts w:ascii="Times New Roman" w:hAnsi="Times New Roman" w:cs="Times New Roman"/>
+          <w:color w:val="auto"/>
+        </w:rPr>
+      </w:pPr>
+      <w:bookmarkStart w:id="8" w:name="_Toc21642002"/>
+      <w:r>
+        <w:rPr>
+          <w:rFonts w:ascii="Times New Roman" w:hAnsi="Times New Roman" w:cs="Times New Roman"/>
+          <w:color w:val="auto"/>
+        </w:rPr>
+        <w:t>GUI Library</w:t>
+      </w:r>
+      <w:bookmarkEnd w:id="8"/>
+    </w:p>
+    <w:p>
+      <w:pPr>
+        <w:spacing w:line="360" w:lineRule="auto"/>
+        <w:rPr>
+          <w:rFonts w:ascii="Times New Roman" w:hAnsi="Times New Roman" w:cs="Times New Roman"/>
+        </w:rPr>
+      </w:pPr>
     </w:p>
     <w:p>
       <w:pPr>
         <w:pStyle w:val="Heading2"/>
-      </w:pPr>
-      <w:bookmarkStart w:id="3" w:name="_Toc21639992"/>
-      <w:r>
-        <w:t>Application</w:t>
-      </w:r>
-      <w:bookmarkEnd w:id="3"/>
-    </w:p>
-    <w:p/>
+        <w:spacing w:line="360" w:lineRule="auto"/>
+        <w:rPr>
+          <w:rFonts w:ascii="Times New Roman" w:hAnsi="Times New Roman" w:cs="Times New Roman"/>
+          <w:color w:val="auto"/>
+        </w:rPr>
+      </w:pPr>
+      <w:bookmarkStart w:id="9" w:name="_Toc21642003"/>
+      <w:r>
+        <w:rPr>
+          <w:rFonts w:ascii="Times New Roman" w:hAnsi="Times New Roman" w:cs="Times New Roman"/>
+          <w:color w:val="auto"/>
+        </w:rPr>
+        <w:t>Data Management</w:t>
+      </w:r>
+      <w:bookmarkEnd w:id="9"/>
+    </w:p>
+    <w:p>
+      <w:pPr>
+        <w:pStyle w:val="Heading3"/>
+        <w:spacing w:line="360" w:lineRule="auto"/>
+        <w:ind w:left="288"/>
+        <w:rPr>
+          <w:rFonts w:ascii="Times New Roman" w:hAnsi="Times New Roman" w:cs="Times New Roman"/>
+          <w:color w:val="auto"/>
+        </w:rPr>
+      </w:pPr>
+      <w:bookmarkStart w:id="10" w:name="_Toc21642004"/>
+      <w:r>
+        <w:rPr>
+          <w:rFonts w:ascii="Times New Roman" w:hAnsi="Times New Roman" w:cs="Times New Roman"/>
+          <w:color w:val="auto"/>
+        </w:rPr>
+        <w:t>User Data Manager</w:t>
+      </w:r>
+      <w:bookmarkEnd w:id="10"/>
+    </w:p>
+    <w:p>
+      <w:pPr>
+        <w:pStyle w:val="Heading3"/>
+        <w:spacing w:line="360" w:lineRule="auto"/>
+        <w:ind w:left="288"/>
+        <w:rPr>
+          <w:rFonts w:ascii="Times New Roman" w:hAnsi="Times New Roman" w:cs="Times New Roman"/>
+          <w:color w:val="auto"/>
+        </w:rPr>
+      </w:pPr>
+      <w:bookmarkStart w:id="11" w:name="_Toc21642005"/>
+      <w:r>
+        <w:rPr>
+          <w:rFonts w:ascii="Times New Roman" w:hAnsi="Times New Roman" w:cs="Times New Roman"/>
+          <w:color w:val="auto"/>
+        </w:rPr>
+        <w:t>User Account Manager</w:t>
+      </w:r>
+      <w:bookmarkEnd w:id="11"/>
+    </w:p>
+    <w:p>
+      <w:pPr>
+        <w:pStyle w:val="Heading3"/>
+        <w:spacing w:line="360" w:lineRule="auto"/>
+        <w:ind w:left="288"/>
+        <w:rPr>
+          <w:rFonts w:ascii="Times New Roman" w:hAnsi="Times New Roman" w:cs="Times New Roman"/>
+          <w:color w:val="auto"/>
+        </w:rPr>
+      </w:pPr>
+      <w:bookmarkStart w:id="12" w:name="_Toc21642006"/>
+      <w:r>
+        <w:rPr>
+          <w:rFonts w:ascii="Times New Roman" w:hAnsi="Times New Roman" w:cs="Times New Roman"/>
+          <w:color w:val="auto"/>
+        </w:rPr>
+        <w:t>Database Manager</w:t>
+      </w:r>
+      <w:bookmarkEnd w:id="12"/>
+    </w:p>
+    <w:p>
+      <w:pPr>
+        <w:pStyle w:val="Heading3"/>
+        <w:spacing w:line="360" w:lineRule="auto"/>
+        <w:ind w:left="288"/>
+        <w:rPr>
+          <w:rFonts w:ascii="Times New Roman" w:hAnsi="Times New Roman" w:cs="Times New Roman"/>
+          <w:color w:val="auto"/>
+        </w:rPr>
+      </w:pPr>
+      <w:bookmarkStart w:id="13" w:name="_Toc21642007"/>
+      <w:r>
+        <w:rPr>
+          <w:rFonts w:ascii="Times New Roman" w:hAnsi="Times New Roman" w:cs="Times New Roman"/>
+          <w:color w:val="auto"/>
+        </w:rPr>
+        <w:t>SQLite ORM Library</w:t>
+      </w:r>
+      <w:bookmarkEnd w:id="13"/>
+    </w:p>
+    <w:p>
+      <w:pPr>
+        <w:pStyle w:val="Heading3"/>
+        <w:spacing w:line="360" w:lineRule="auto"/>
+        <w:ind w:left="288"/>
+        <w:rPr>
+          <w:rFonts w:ascii="Times New Roman" w:hAnsi="Times New Roman" w:cs="Times New Roman"/>
+          <w:color w:val="auto"/>
+        </w:rPr>
+      </w:pPr>
+      <w:bookmarkStart w:id="14" w:name="_Toc21642008"/>
+      <w:r>
+        <w:rPr>
+          <w:rFonts w:ascii="Times New Roman" w:hAnsi="Times New Roman" w:cs="Times New Roman"/>
+          <w:color w:val="auto"/>
+        </w:rPr>
+        <w:t>SQLite Database</w:t>
+      </w:r>
+      <w:bookmarkEnd w:id="14"/>
+    </w:p>
+    <w:p>
+      <w:pPr>
+        <w:spacing w:line="360" w:lineRule="auto"/>
+        <w:rPr>
+          <w:rFonts w:ascii="Times New Roman" w:hAnsi="Times New Roman" w:cs="Times New Roman"/>
+        </w:rPr>
+      </w:pPr>
+    </w:p>
     <w:p>
       <w:pPr>
         <w:pStyle w:val="Heading2"/>
-      </w:pPr>
-      <w:bookmarkStart w:id="4" w:name="_Toc21639993"/>
-      <w:r>
-        <w:t>GUI</w:t>
-      </w:r>
-      <w:bookmarkEnd w:id="4"/>
-      <w:r>
+        <w:spacing w:line="360" w:lineRule="auto"/>
+        <w:rPr>
+          <w:rFonts w:ascii="Times New Roman" w:hAnsi="Times New Roman" w:cs="Times New Roman"/>
+          <w:color w:val="auto"/>
+        </w:rPr>
+      </w:pPr>
+      <w:bookmarkStart w:id="15" w:name="_Toc21642009"/>
+      <w:r>
+        <w:rPr>
+          <w:rFonts w:ascii="Times New Roman" w:hAnsi="Times New Roman" w:cs="Times New Roman"/>
+          <w:color w:val="auto"/>
+        </w:rPr>
+        <w:t>Pacemaker Communication</w:t>
+      </w:r>
+      <w:bookmarkEnd w:id="15"/>
+      <w:r>
+        <w:rPr>
+          <w:rFonts w:ascii="Times New Roman" w:hAnsi="Times New Roman" w:cs="Times New Roman"/>
+          <w:color w:val="auto"/>
+        </w:rPr>
         <w:t xml:space="preserve"> </w:t>
       </w:r>
-      <w:bookmarkStart w:id="5" w:name="_GoBack"/>
-      <w:bookmarkEnd w:id="5"/>
     </w:p>
     <w:p>
       <w:pPr>
         <w:pStyle w:val="Heading3"/>
-      </w:pPr>
-      <w:bookmarkStart w:id="6" w:name="_Toc21639994"/>
-      <w:r>
-        <w:t>GUI Controller</w:t>
-      </w:r>
-      <w:bookmarkEnd w:id="6"/>
+        <w:spacing w:line="360" w:lineRule="auto"/>
+        <w:ind w:left="288"/>
+        <w:rPr>
+          <w:rFonts w:ascii="Times New Roman" w:hAnsi="Times New Roman" w:cs="Times New Roman"/>
+          <w:color w:val="auto"/>
+        </w:rPr>
+      </w:pPr>
+      <w:bookmarkStart w:id="16" w:name="_Toc21642010"/>
+      <w:r>
+        <w:rPr>
+          <w:rFonts w:ascii="Times New Roman" w:hAnsi="Times New Roman" w:cs="Times New Roman"/>
+          <w:color w:val="auto"/>
+        </w:rPr>
+        <w:t>Pacemaker Communication Manger</w:t>
+      </w:r>
+      <w:bookmarkEnd w:id="16"/>
     </w:p>
     <w:p>
       <w:pPr>
         <w:pStyle w:val="Heading3"/>
-      </w:pPr>
-      <w:bookmarkStart w:id="7" w:name="_Toc21639995"/>
-      <w:r>
-        <w:t>GUI Abstraction Layer</w:t>
-      </w:r>
-      <w:bookmarkEnd w:id="7"/>
-    </w:p>
-    <w:p>
-      <w:pPr>
-        <w:pStyle w:val="Heading3"/>
-      </w:pPr>
-      <w:bookmarkStart w:id="8" w:name="_Toc21639996"/>
-      <w:r>
-        <w:t>GUI Library</w:t>
-      </w:r>
-      <w:bookmarkEnd w:id="8"/>
-    </w:p>
-    <w:p/>
-    <w:p>
-      <w:pPr>
-        <w:pStyle w:val="Heading2"/>
-      </w:pPr>
-      <w:bookmarkStart w:id="9" w:name="_Toc21639997"/>
-      <w:r>
-        <w:t>Data Management</w:t>
-      </w:r>
-      <w:bookmarkEnd w:id="9"/>
-    </w:p>
-    <w:p>
-      <w:pPr>
-        <w:pStyle w:val="Heading3"/>
-      </w:pPr>
-      <w:bookmarkStart w:id="10" w:name="_Toc21639998"/>
-      <w:r>
-        <w:t>User Data Manager</w:t>
-      </w:r>
-      <w:bookmarkEnd w:id="10"/>
-    </w:p>
-    <w:p>
-      <w:pPr>
-        <w:pStyle w:val="Heading3"/>
-      </w:pPr>
-      <w:bookmarkStart w:id="11" w:name="_Toc21639999"/>
-      <w:r>
-        <w:t>User Account Manager</w:t>
-      </w:r>
-      <w:bookmarkEnd w:id="11"/>
-    </w:p>
-    <w:p>
-      <w:pPr>
-        <w:pStyle w:val="Heading3"/>
-      </w:pPr>
-      <w:bookmarkStart w:id="12" w:name="_Toc21640000"/>
-      <w:r>
-        <w:t>Database Manager</w:t>
-      </w:r>
-      <w:bookmarkEnd w:id="12"/>
-    </w:p>
-    <w:p>
-      <w:pPr>
-        <w:pStyle w:val="Heading3"/>
-      </w:pPr>
-      <w:bookmarkStart w:id="13" w:name="_Toc21640001"/>
-      <w:r>
-        <w:t>SQLite ORM Library</w:t>
-      </w:r>
-      <w:bookmarkEnd w:id="13"/>
-    </w:p>
-    <w:p>
-      <w:pPr>
-        <w:pStyle w:val="Heading3"/>
-      </w:pPr>
-      <w:bookmarkStart w:id="14" w:name="_Toc21640002"/>
-      <w:r>
-        <w:t>SQLite Database</w:t>
-      </w:r>
-      <w:bookmarkEnd w:id="14"/>
-    </w:p>
-    <w:p/>
-    <w:p>
-      <w:pPr>
-        <w:pStyle w:val="Heading2"/>
-      </w:pPr>
-      <w:bookmarkStart w:id="15" w:name="_Toc21640003"/>
-      <w:r>
-        <w:t>Pacemaker Communication</w:t>
-      </w:r>
-      <w:bookmarkEnd w:id="15"/>
-      <w:r>
-        <w:t xml:space="preserve"> </w:t>
-      </w:r>
-    </w:p>
-    <w:p>
-      <w:pPr>
-        <w:pStyle w:val="Heading3"/>
-      </w:pPr>
-      <w:bookmarkStart w:id="16" w:name="_Toc21640004"/>
-      <w:r>
-        <w:t>Pacemaker Communication Manger</w:t>
-      </w:r>
-      <w:bookmarkEnd w:id="16"/>
-    </w:p>
-    <w:p>
-      <w:pPr>
-        <w:pStyle w:val="Heading3"/>
-      </w:pPr>
-      <w:bookmarkStart w:id="17" w:name="_Toc21640005"/>
-      <w:r>
+        <w:spacing w:line="360" w:lineRule="auto"/>
+        <w:ind w:left="288"/>
+        <w:rPr>
+          <w:rFonts w:ascii="Times New Roman" w:hAnsi="Times New Roman" w:cs="Times New Roman"/>
+          <w:color w:val="auto"/>
+        </w:rPr>
+      </w:pPr>
+      <w:bookmarkStart w:id="17" w:name="_Toc21642011"/>
+      <w:r>
+        <w:rPr>
+          <w:rFonts w:ascii="Times New Roman" w:hAnsi="Times New Roman" w:cs="Times New Roman"/>
+          <w:color w:val="auto"/>
+        </w:rPr>
         <w:t>Serial Library</w:t>
       </w:r>
       <w:bookmarkEnd w:id="17"/>
     </w:p>
-    <w:p/>
+    <w:p>
+      <w:pPr>
+        <w:rPr>
+          <w:rFonts w:ascii="Times New Roman" w:hAnsi="Times New Roman" w:cs="Times New Roman"/>
+        </w:rPr>
+      </w:pPr>
+    </w:p>
     <w:sectPr>
       <w:pgSz w:w="12240" w:h="15840"/>
       <w:pgMar w:top="1440" w:right="1440" w:bottom="1440" w:left="1440" w:header="720" w:footer="720" w:gutter="0"/>
@@ -2445,6 +2864,28 @@
       <w:szCs w:val="24"/>
     </w:rPr>
   </w:style>
+  <w:style w:type="paragraph" w:styleId="Heading4">
+    <w:name w:val="heading 4"/>
+    <w:basedOn w:val="Normal"/>
+    <w:next w:val="Normal"/>
+    <w:link w:val="Heading4Char"/>
+    <w:uiPriority w:val="9"/>
+    <w:unhideWhenUsed/>
+    <w:qFormat/>
+    <w:rsid w:val="00AD6EC8"/>
+    <w:pPr>
+      <w:keepNext/>
+      <w:keepLines/>
+      <w:spacing w:before="40" w:after="0"/>
+      <w:outlineLvl w:val="3"/>
+    </w:pPr>
+    <w:rPr>
+      <w:rFonts w:asciiTheme="majorHAnsi" w:eastAsiaTheme="majorEastAsia" w:hAnsiTheme="majorHAnsi" w:cstheme="majorBidi"/>
+      <w:i/>
+      <w:iCs/>
+      <w:color w:val="2F5496" w:themeColor="accent1" w:themeShade="BF"/>
+    </w:rPr>
+  </w:style>
   <w:style w:type="character" w:default="1" w:styleId="DefaultParagraphFont">
     <w:name w:val="Default Paragraph Font"/>
     <w:uiPriority w:val="1"/>
@@ -2571,6 +3012,19 @@
       <w:spacing w:after="100"/>
       <w:ind w:left="440"/>
     </w:pPr>
+  </w:style>
+  <w:style w:type="character" w:customStyle="1" w:styleId="Heading4Char">
+    <w:name w:val="Heading 4 Char"/>
+    <w:basedOn w:val="DefaultParagraphFont"/>
+    <w:link w:val="Heading4"/>
+    <w:uiPriority w:val="9"/>
+    <w:rsid w:val="00AD6EC8"/>
+    <w:rPr>
+      <w:rFonts w:asciiTheme="majorHAnsi" w:eastAsiaTheme="majorEastAsia" w:hAnsiTheme="majorHAnsi" w:cstheme="majorBidi"/>
+      <w:i/>
+      <w:iCs/>
+      <w:color w:val="2F5496" w:themeColor="accent1" w:themeShade="BF"/>
+    </w:rPr>
   </w:style>
 </w:styles>
 </file>
@@ -2875,7 +3329,7 @@
 </file>
 
 <file path=customXml/itemProps1.xml><?xml version="1.0" encoding="utf-8"?>
-<ds:datastoreItem xmlns:ds="http://schemas.openxmlformats.org/officeDocument/2006/customXml" ds:itemID="{D3E86937-2862-4BA2-A20A-A3C43FA70C33}">
+<ds:datastoreItem xmlns:ds="http://schemas.openxmlformats.org/officeDocument/2006/customXml" ds:itemID="{CF8BDAF2-A48C-4A4B-AEFD-B8C00A9AEE1B}">
   <ds:schemaRefs>
     <ds:schemaRef ds:uri="http://schemas.openxmlformats.org/officeDocument/2006/bibliography"/>
   </ds:schemaRefs>

</xml_diff>